<commit_message>
Final Exam and Review
updated files
</commit_message>
<xml_diff>
--- a/Final Exam/Winter 2019/Written Exam Key.docx
+++ b/Final Exam/Winter 2019/Written Exam Key.docx
@@ -45,7 +45,23 @@
           <w:sz w:val="28"/>
           <w:szCs w:val="28"/>
         </w:rPr>
-        <w:t>: Winter 2019</w:t>
+        <w:t xml:space="preserve">: </w:t>
+      </w:r>
+      <w:r>
+        <w:rPr>
+          <w:sz w:val="28"/>
+          <w:szCs w:val="28"/>
+        </w:rPr>
+        <w:t>Fall</w:t>
+      </w:r>
+      <w:bookmarkStart w:id="0" w:name="_GoBack"/>
+      <w:bookmarkEnd w:id="0"/>
+      <w:r>
+        <w:rPr>
+          <w:sz w:val="28"/>
+          <w:szCs w:val="28"/>
+        </w:rPr>
+        <w:t xml:space="preserve"> 2019</w:t>
       </w:r>
     </w:p>
     <w:p>
@@ -507,8 +523,6 @@
         </w:rPr>
         <w:t>z-scores</w:t>
       </w:r>
-      <w:bookmarkStart w:id="0" w:name="_GoBack"/>
-      <w:bookmarkEnd w:id="0"/>
     </w:p>
     <w:p>
       <w:pPr>
@@ -1243,42 +1257,14 @@
           <w:color w:val="ED7D31" w:themeColor="accent2"/>
         </w:rPr>
         <w:br/>
-        <w:t xml:space="preserve">Line 4: Receives the tibble created in lines 1 – 3. It identifies the class variable in the aesthetic statement. It reorders the factor levels of class based on the number of observations. The order is from smallest to largest initially but the </w:t>
-      </w:r>
-      <w:proofErr w:type="spellStart"/>
-      <w:r>
-        <w:rPr>
-          <w:color w:val="ED7D31" w:themeColor="accent2"/>
-        </w:rPr>
-        <w:t>fct_rev</w:t>
-      </w:r>
-      <w:proofErr w:type="spellEnd"/>
-      <w:r>
-        <w:rPr>
-          <w:color w:val="ED7D31" w:themeColor="accent2"/>
-        </w:rPr>
-        <w:t>() changes that so that the factors levels are ordered from largest to smallest.</w:t>
-      </w:r>
-      <w:r>
-        <w:rPr>
-          <w:color w:val="ED7D31" w:themeColor="accent2"/>
-        </w:rPr>
-        <w:br/>
-        <w:t xml:space="preserve">Line 5: Because we have already counted the number of observations for each class, we use </w:t>
-      </w:r>
-      <w:proofErr w:type="spellStart"/>
-      <w:r>
-        <w:rPr>
-          <w:color w:val="ED7D31" w:themeColor="accent2"/>
-        </w:rPr>
-        <w:t>geom_col</w:t>
-      </w:r>
-      <w:proofErr w:type="spellEnd"/>
-      <w:r>
-        <w:rPr>
-          <w:color w:val="ED7D31" w:themeColor="accent2"/>
-        </w:rPr>
-        <w:t xml:space="preserve"> to put the only layer on our graph</w:t>
+        <w:t>Line 4: Receives the tibble created in lines 1 – 3. It identifies the class variable in the aesthetic statement. It reorders the factor levels of class based on the number of observations. The order is from smallest to largest initially but the fct_rev() changes that so that the factors levels are ordered from largest to smallest.</w:t>
+      </w:r>
+      <w:r>
+        <w:rPr>
+          <w:color w:val="ED7D31" w:themeColor="accent2"/>
+        </w:rPr>
+        <w:br/>
+        <w:t>Line 5: Because we have already counted the number of observations for each class, we use geom_col to put the only layer on our graph</w:t>
       </w:r>
       <w:r>
         <w:rPr>
@@ -1303,56 +1289,14 @@
         <w:rPr>
           <w:color w:val="ED7D31" w:themeColor="accent2"/>
         </w:rPr>
-        <w:t xml:space="preserve">Lines 7 – 9: Identifies mpg as the data source and pipes it into </w:t>
-      </w:r>
-      <w:proofErr w:type="spellStart"/>
-      <w:r>
-        <w:rPr>
-          <w:color w:val="ED7D31" w:themeColor="accent2"/>
-        </w:rPr>
-        <w:t>ggplot</w:t>
-      </w:r>
-      <w:proofErr w:type="spellEnd"/>
-      <w:r>
-        <w:rPr>
-          <w:color w:val="ED7D31" w:themeColor="accent2"/>
-        </w:rPr>
-        <w:t xml:space="preserve">. The </w:t>
-      </w:r>
-      <w:proofErr w:type="spellStart"/>
-      <w:r>
-        <w:rPr>
-          <w:color w:val="ED7D31" w:themeColor="accent2"/>
-        </w:rPr>
-        <w:t>aes</w:t>
-      </w:r>
-      <w:proofErr w:type="spellEnd"/>
-      <w:r>
-        <w:rPr>
-          <w:color w:val="ED7D31" w:themeColor="accent2"/>
-        </w:rPr>
-        <w:t xml:space="preserve"> identifies the factor class as the x-variable and then reorders the factor levels based on their frequency using </w:t>
-      </w:r>
-      <w:proofErr w:type="spellStart"/>
-      <w:r>
-        <w:rPr>
-          <w:color w:val="ED7D31" w:themeColor="accent2"/>
-        </w:rPr>
-        <w:t>fct_</w:t>
+        <w:t>Lines 7 – 9: Identifies mpg as the data source and pipes it into ggplot. The aes identifies the factor class as the x-variable and then reorders the factor levels based on their frequency using fct_</w:t>
       </w:r>
       <w:proofErr w:type="gramStart"/>
       <w:r>
         <w:rPr>
           <w:color w:val="ED7D31" w:themeColor="accent2"/>
         </w:rPr>
-        <w:t>infreq</w:t>
-      </w:r>
-      <w:proofErr w:type="spellEnd"/>
-      <w:r>
-        <w:rPr>
-          <w:color w:val="ED7D31" w:themeColor="accent2"/>
-        </w:rPr>
-        <w:t>(</w:t>
+        <w:t>infreq(</w:t>
       </w:r>
       <w:proofErr w:type="gramEnd"/>
       <w:r>
@@ -1366,21 +1310,7 @@
           <w:color w:val="ED7D31" w:themeColor="accent2"/>
         </w:rPr>
         <w:br/>
-        <w:t xml:space="preserve">Line 9: The </w:t>
-      </w:r>
-      <w:proofErr w:type="spellStart"/>
-      <w:r>
-        <w:rPr>
-          <w:color w:val="ED7D31" w:themeColor="accent2"/>
-        </w:rPr>
-        <w:t>geom_bar</w:t>
-      </w:r>
-      <w:proofErr w:type="spellEnd"/>
-      <w:r>
-        <w:rPr>
-          <w:color w:val="ED7D31" w:themeColor="accent2"/>
-        </w:rPr>
-        <w:t xml:space="preserve"> counts the number of observations in each class </w:t>
+        <w:t xml:space="preserve">Line 9: The geom_bar counts the number of observations in each class </w:t>
       </w:r>
       <w:r>
         <w:rPr>
@@ -1392,21 +1322,7 @@
         <w:rPr>
           <w:color w:val="ED7D31" w:themeColor="accent2"/>
         </w:rPr>
-        <w:t xml:space="preserve">and then creates a bar chart. The bars are ordered based on the previous count completed by </w:t>
-      </w:r>
-      <w:proofErr w:type="spellStart"/>
-      <w:r>
-        <w:rPr>
-          <w:color w:val="ED7D31" w:themeColor="accent2"/>
-        </w:rPr>
-        <w:t>fct_infreq</w:t>
-      </w:r>
-      <w:proofErr w:type="spellEnd"/>
-      <w:r>
-        <w:rPr>
-          <w:color w:val="ED7D31" w:themeColor="accent2"/>
-        </w:rPr>
-        <w:t>.</w:t>
+        <w:t>and then creates a bar chart. The bars are ordered based on the previous count completed by fct_infreq.</w:t>
       </w:r>
     </w:p>
     <w:p>
@@ -1501,147 +1417,21 @@
           <w:color w:val="ED7D31" w:themeColor="accent2"/>
         </w:rPr>
         <w:br/>
-        <w:t xml:space="preserve">Line 2: Creates a linear model object called </w:t>
-      </w:r>
-      <w:proofErr w:type="spellStart"/>
-      <w:r>
-        <w:rPr>
-          <w:color w:val="ED7D31" w:themeColor="accent2"/>
-        </w:rPr>
-        <w:t>mtcars_lm</w:t>
-      </w:r>
-      <w:proofErr w:type="spellEnd"/>
-      <w:r>
-        <w:rPr>
-          <w:color w:val="ED7D31" w:themeColor="accent2"/>
-        </w:rPr>
-        <w:t>. This is the result of a linear regression with mpg as the response variable and weight (</w:t>
-      </w:r>
-      <w:proofErr w:type="spellStart"/>
-      <w:r>
-        <w:rPr>
-          <w:color w:val="ED7D31" w:themeColor="accent2"/>
-        </w:rPr>
-        <w:t>wt</w:t>
-      </w:r>
-      <w:proofErr w:type="spellEnd"/>
-      <w:r>
-        <w:rPr>
-          <w:color w:val="ED7D31" w:themeColor="accent2"/>
-        </w:rPr>
-        <w:t xml:space="preserve">) and </w:t>
-      </w:r>
-      <w:proofErr w:type="spellStart"/>
-      <w:r>
-        <w:rPr>
-          <w:color w:val="ED7D31" w:themeColor="accent2"/>
-        </w:rPr>
-        <w:t>transmition</w:t>
-      </w:r>
-      <w:proofErr w:type="spellEnd"/>
-      <w:r>
-        <w:rPr>
-          <w:color w:val="ED7D31" w:themeColor="accent2"/>
-        </w:rPr>
-        <w:t xml:space="preserve"> (vs) as the explanatory or predictor variables. The vs * </w:t>
-      </w:r>
-      <w:proofErr w:type="spellStart"/>
-      <w:r>
-        <w:rPr>
-          <w:color w:val="ED7D31" w:themeColor="accent2"/>
-        </w:rPr>
-        <w:t>wt</w:t>
-      </w:r>
-      <w:proofErr w:type="spellEnd"/>
-      <w:r>
-        <w:rPr>
-          <w:color w:val="ED7D31" w:themeColor="accent2"/>
-        </w:rPr>
-        <w:t xml:space="preserve"> is an interaction. The form of the explanatory variables in this model give automatic and manual transmissions unique and separate slopes and intercepts.</w:t>
-      </w:r>
-      <w:r>
-        <w:rPr>
-          <w:color w:val="ED7D31" w:themeColor="accent2"/>
-        </w:rPr>
-        <w:br/>
-        <w:t xml:space="preserve">Line 3: Creates a new tibble called </w:t>
-      </w:r>
-      <w:proofErr w:type="spellStart"/>
-      <w:r>
-        <w:rPr>
-          <w:color w:val="ED7D31" w:themeColor="accent2"/>
-        </w:rPr>
-        <w:t>new_data</w:t>
-      </w:r>
-      <w:proofErr w:type="spellEnd"/>
-      <w:r>
-        <w:rPr>
-          <w:color w:val="ED7D31" w:themeColor="accent2"/>
-        </w:rPr>
-        <w:t xml:space="preserve"> that includes the values for </w:t>
-      </w:r>
-      <w:proofErr w:type="spellStart"/>
-      <w:r>
-        <w:rPr>
-          <w:color w:val="ED7D31" w:themeColor="accent2"/>
-        </w:rPr>
-        <w:t>wt</w:t>
-      </w:r>
-      <w:proofErr w:type="spellEnd"/>
-      <w:r>
-        <w:rPr>
-          <w:color w:val="ED7D31" w:themeColor="accent2"/>
-        </w:rPr>
-        <w:t xml:space="preserve"> and vs that we will use to predict a value for the mpg of the car. We have two different cars. The first has a weight of 3 and has an automatic transmission. The second one has a weight of 4 and has a manual transmission.</w:t>
-      </w:r>
-      <w:r>
-        <w:rPr>
-          <w:color w:val="ED7D31" w:themeColor="accent2"/>
-        </w:rPr>
-        <w:br/>
-        <w:t xml:space="preserve">Line 4: Uses the </w:t>
-      </w:r>
-      <w:proofErr w:type="spellStart"/>
-      <w:r>
-        <w:rPr>
-          <w:color w:val="ED7D31" w:themeColor="accent2"/>
-        </w:rPr>
-        <w:t>mtcars_lm</w:t>
-      </w:r>
-      <w:proofErr w:type="spellEnd"/>
-      <w:r>
-        <w:rPr>
-          <w:color w:val="ED7D31" w:themeColor="accent2"/>
-        </w:rPr>
-        <w:t xml:space="preserve"> model and the </w:t>
-      </w:r>
-      <w:proofErr w:type="spellStart"/>
-      <w:r>
-        <w:rPr>
-          <w:color w:val="ED7D31" w:themeColor="accent2"/>
-        </w:rPr>
-        <w:t>new_data</w:t>
-      </w:r>
-      <w:proofErr w:type="spellEnd"/>
-      <w:r>
-        <w:rPr>
-          <w:color w:val="ED7D31" w:themeColor="accent2"/>
-        </w:rPr>
-        <w:t xml:space="preserve"> tibble to predict the mpg for the two cars. Predict substitutes the values for </w:t>
-      </w:r>
-      <w:proofErr w:type="spellStart"/>
-      <w:r>
-        <w:rPr>
-          <w:color w:val="ED7D31" w:themeColor="accent2"/>
-        </w:rPr>
-        <w:t>wt</w:t>
-      </w:r>
-      <w:proofErr w:type="spellEnd"/>
-      <w:r>
-        <w:rPr>
-          <w:color w:val="ED7D31" w:themeColor="accent2"/>
-        </w:rPr>
-        <w:t xml:space="preserve"> and vs into the estimated equation.</w:t>
+        <w:t>Line 2: Creates a linear model object called mtcars_lm. This is the result of a linear regression with mpg as the response variable and weight (wt) and transmition (vs) as the explanatory or predictor variables. The vs * wt is an interaction. The form of the explanatory variables in this model give automatic and manual transmissions unique and separate slopes and intercepts.</w:t>
+      </w:r>
+      <w:r>
+        <w:rPr>
+          <w:color w:val="ED7D31" w:themeColor="accent2"/>
+        </w:rPr>
+        <w:br/>
+        <w:t>Line 3: Creates a new tibble called new_data that includes the values for wt and vs that we will use to predict a value for the mpg of the car. We have two different cars. The first has a weight of 3 and has an automatic transmission. The second one has a weight of 4 and has a manual transmission.</w:t>
+      </w:r>
+      <w:r>
+        <w:rPr>
+          <w:color w:val="ED7D31" w:themeColor="accent2"/>
+        </w:rPr>
+        <w:br/>
+        <w:t>Line 4: Uses the mtcars_lm model and the new_data tibble to predict the mpg for the two cars. Predict substitutes the values for wt and vs into the estimated equation.</w:t>
       </w:r>
     </w:p>
     <w:p>
@@ -1666,16 +1456,8 @@
         <w:rPr>
           <w:color w:val="4472C4" w:themeColor="accent1"/>
         </w:rPr>
-        <w:t xml:space="preserve"> using </w:t>
-      </w:r>
-      <w:proofErr w:type="spellStart"/>
-      <w:r>
-        <w:rPr>
-          <w:color w:val="4472C4" w:themeColor="accent1"/>
-        </w:rPr>
-        <w:t>dplyr</w:t>
-      </w:r>
-      <w:proofErr w:type="spellEnd"/>
+        <w:t xml:space="preserve"> using dplyr</w:t>
+      </w:r>
     </w:p>
     <w:p>
       <w:r>
@@ -1755,106 +1537,28 @@
           <w:color w:val="ED7D31" w:themeColor="accent2"/>
         </w:rPr>
         <w:br/>
-        <w:t xml:space="preserve">Lines 5 – 8: Calculates the median and interquartile range for JFK and LGA. The result is a tibble that has origin airport as its rows and </w:t>
-      </w:r>
-      <w:proofErr w:type="spellStart"/>
-      <w:r>
-        <w:rPr>
-          <w:color w:val="ED7D31" w:themeColor="accent2"/>
-        </w:rPr>
-        <w:t>median_delay</w:t>
-      </w:r>
-      <w:proofErr w:type="spellEnd"/>
-      <w:r>
-        <w:rPr>
-          <w:color w:val="ED7D31" w:themeColor="accent2"/>
-        </w:rPr>
-        <w:t xml:space="preserve"> and </w:t>
-      </w:r>
-      <w:proofErr w:type="spellStart"/>
-      <w:r>
-        <w:rPr>
-          <w:color w:val="ED7D31" w:themeColor="accent2"/>
-        </w:rPr>
-        <w:t>IQR_delay</w:t>
-      </w:r>
-      <w:proofErr w:type="spellEnd"/>
-      <w:r>
-        <w:rPr>
-          <w:color w:val="ED7D31" w:themeColor="accent2"/>
-        </w:rPr>
-        <w:t xml:space="preserve"> as columns</w:t>
-      </w:r>
-      <w:r>
-        <w:rPr>
-          <w:color w:val="ED7D31" w:themeColor="accent2"/>
-        </w:rPr>
-        <w:br/>
-        <w:t xml:space="preserve">Line 9: Adds information from the airports tibble to the tibble that has been created in lines 1 through 8. The primary key from the created tibble is origin and the foreign key from the airports tibble is </w:t>
-      </w:r>
-      <w:proofErr w:type="spellStart"/>
-      <w:r>
-        <w:rPr>
-          <w:color w:val="ED7D31" w:themeColor="accent2"/>
-        </w:rPr>
-        <w:t>faa</w:t>
-      </w:r>
-      <w:proofErr w:type="spellEnd"/>
-      <w:r>
-        <w:rPr>
-          <w:color w:val="ED7D31" w:themeColor="accent2"/>
-        </w:rPr>
-        <w:br/>
-        <w:t xml:space="preserve">Line 10: Selects the columns name, </w:t>
-      </w:r>
-      <w:proofErr w:type="spellStart"/>
-      <w:r>
-        <w:rPr>
-          <w:color w:val="ED7D31" w:themeColor="accent2"/>
-        </w:rPr>
-        <w:t>median_delay</w:t>
-      </w:r>
-      <w:proofErr w:type="spellEnd"/>
-      <w:r>
-        <w:rPr>
-          <w:color w:val="ED7D31" w:themeColor="accent2"/>
-        </w:rPr>
-        <w:t xml:space="preserve">, and </w:t>
-      </w:r>
-      <w:proofErr w:type="spellStart"/>
-      <w:r>
-        <w:rPr>
-          <w:color w:val="ED7D31" w:themeColor="accent2"/>
-        </w:rPr>
-        <w:t>IQR_delay</w:t>
-      </w:r>
-      <w:proofErr w:type="spellEnd"/>
-      <w:r>
-        <w:rPr>
-          <w:color w:val="ED7D31" w:themeColor="accent2"/>
-        </w:rPr>
-        <w:t xml:space="preserve"> </w:t>
-      </w:r>
-      <w:r>
-        <w:rPr>
-          <w:color w:val="ED7D31" w:themeColor="accent2"/>
-        </w:rPr>
-        <w:br/>
-        <w:t xml:space="preserve">Line 11: Sorts the rows of the resulting tibble by </w:t>
-      </w:r>
-      <w:proofErr w:type="spellStart"/>
-      <w:r>
-        <w:rPr>
-          <w:color w:val="ED7D31" w:themeColor="accent2"/>
-        </w:rPr>
-        <w:t>median_delay</w:t>
-      </w:r>
-      <w:proofErr w:type="spellEnd"/>
-      <w:r>
-        <w:rPr>
-          <w:color w:val="ED7D31" w:themeColor="accent2"/>
-        </w:rPr>
-        <w:t xml:space="preserve"> from smallest to largest</w:t>
+        <w:t>Lines 5 – 8: Calculates the median and interquartile range for JFK and LGA. The result is a tibble that has origin airport as its rows and median_delay and IQR_delay as columns</w:t>
+      </w:r>
+      <w:r>
+        <w:rPr>
+          <w:color w:val="ED7D31" w:themeColor="accent2"/>
+        </w:rPr>
+        <w:br/>
+        <w:t>Line 9: Adds information from the airports tibble to the tibble that has been created in lines 1 through 8. The primary key from the created tibble is origin and the foreign key from the airports tibble is faa</w:t>
+      </w:r>
+      <w:r>
+        <w:rPr>
+          <w:color w:val="ED7D31" w:themeColor="accent2"/>
+        </w:rPr>
+        <w:br/>
+        <w:t xml:space="preserve">Line 10: Selects the columns name, median_delay, and IQR_delay </w:t>
+      </w:r>
+      <w:r>
+        <w:rPr>
+          <w:color w:val="ED7D31" w:themeColor="accent2"/>
+        </w:rPr>
+        <w:br/>
+        <w:t>Line 11: Sorts the rows of the resulting tibble by median_delay from smallest to largest</w:t>
       </w:r>
       <w:r>
         <w:rPr>
@@ -1987,21 +1691,7 @@
           <w:color w:val="ED7D31" w:themeColor="accent2"/>
         </w:rPr>
         <w:br/>
-        <w:t xml:space="preserve">Lines 11 – 12: Assigns the result of our applying our Mean function to each column in the mpg tibble. The result is put into the </w:t>
-      </w:r>
-      <w:proofErr w:type="spellStart"/>
-      <w:r>
-        <w:rPr>
-          <w:color w:val="ED7D31" w:themeColor="accent2"/>
-        </w:rPr>
-        <w:t>ith</w:t>
-      </w:r>
-      <w:proofErr w:type="spellEnd"/>
-      <w:r>
-        <w:rPr>
-          <w:color w:val="ED7D31" w:themeColor="accent2"/>
-        </w:rPr>
-        <w:t xml:space="preserve"> slot of the vector that we created in line 9.</w:t>
+        <w:t>Lines 11 – 12: Assigns the result of our applying our Mean function to each column in the mpg tibble. The result is put into the ith slot of the vector that we created in line 9.</w:t>
       </w:r>
       <w:r>
         <w:rPr>
@@ -2153,77 +1843,19 @@
           <w:color w:val="ED7D31" w:themeColor="accent2"/>
         </w:rPr>
         <w:br/>
-        <w:t xml:space="preserve">Line 5: </w:t>
-      </w:r>
-      <w:proofErr w:type="spellStart"/>
-      <w:r>
-        <w:rPr>
-          <w:color w:val="ED7D31" w:themeColor="accent2"/>
-        </w:rPr>
-        <w:t>Geom_segment</w:t>
-      </w:r>
-      <w:proofErr w:type="spellEnd"/>
-      <w:r>
-        <w:rPr>
-          <w:color w:val="ED7D31" w:themeColor="accent2"/>
-        </w:rPr>
-        <w:t xml:space="preserve"> requires an x and y value for the start and an x and y value for the end of the line segment. In this case, it gets the start x and y from the </w:t>
-      </w:r>
-      <w:proofErr w:type="spellStart"/>
-      <w:r>
-        <w:rPr>
-          <w:color w:val="ED7D31" w:themeColor="accent2"/>
-        </w:rPr>
-        <w:t>aes</w:t>
-      </w:r>
-      <w:proofErr w:type="spellEnd"/>
-      <w:r>
-        <w:rPr>
-          <w:color w:val="ED7D31" w:themeColor="accent2"/>
-        </w:rPr>
-        <w:t xml:space="preserve"> declaration in the </w:t>
-      </w:r>
-      <w:proofErr w:type="spellStart"/>
-      <w:r>
-        <w:rPr>
-          <w:color w:val="ED7D31" w:themeColor="accent2"/>
-        </w:rPr>
-        <w:t>ggplot</w:t>
-      </w:r>
-      <w:proofErr w:type="spellEnd"/>
-      <w:r>
-        <w:rPr>
-          <w:color w:val="ED7D31" w:themeColor="accent2"/>
-        </w:rPr>
-        <w:t xml:space="preserve"> call. The </w:t>
-      </w:r>
-      <w:proofErr w:type="spellStart"/>
-      <w:r>
-        <w:rPr>
-          <w:color w:val="ED7D31" w:themeColor="accent2"/>
-        </w:rPr>
-        <w:t>aes</w:t>
-      </w:r>
-      <w:proofErr w:type="spellEnd"/>
-      <w:r>
-        <w:rPr>
-          <w:color w:val="ED7D31" w:themeColor="accent2"/>
-        </w:rPr>
-        <w:t xml:space="preserve"> in the </w:t>
-      </w:r>
-      <w:proofErr w:type="spellStart"/>
-      <w:r>
-        <w:rPr>
-          <w:color w:val="ED7D31" w:themeColor="accent2"/>
-        </w:rPr>
-        <w:t>geom_segment</w:t>
-      </w:r>
-      <w:proofErr w:type="spellEnd"/>
-      <w:r>
-        <w:rPr>
-          <w:color w:val="ED7D31" w:themeColor="accent2"/>
-        </w:rPr>
-        <w:t xml:space="preserve"> specifies the</w:t>
+        <w:t xml:space="preserve">Line 5: Geom_segment requires an x and y value for the start and an x and y value for the end of the line segment. In this case, it gets the start x and y from the aes declaration in the ggplot call. The </w:t>
+      </w:r>
+      <w:r>
+        <w:rPr>
+          <w:color w:val="ED7D31" w:themeColor="accent2"/>
+        </w:rPr>
+        <w:t xml:space="preserve">aes in the </w:t>
+      </w:r>
+      <w:r>
+        <w:rPr>
+          <w:color w:val="ED7D31" w:themeColor="accent2"/>
+        </w:rPr>
+        <w:t>geom_segment specifies the</w:t>
       </w:r>
       <w:r>
         <w:rPr>

</xml_diff>